<commit_message>
part 2 - lang10 results report- assigment 3
</commit_message>
<xml_diff>
--- a/assigment_3/report2.docx
+++ b/assigment_3/report2.docx
@@ -587,31 +587,57 @@
           <w:bCs/>
           <w:i/>
           <w:iCs/>
-          <w:lang w:val="en-US"/>
-        </w:rPr>
-        <w:t>**</w:t>
-      </w:r>
-      <w:proofErr w:type="gramStart"/>
-      <w:r>
-        <w:rPr>
-          <w:b/>
-          <w:bCs/>
-          <w:i/>
-          <w:iCs/>
-          <w:lang w:val="en-US"/>
-        </w:rPr>
-        <w:t>Plot:*</w:t>
-      </w:r>
-      <w:proofErr w:type="gramEnd"/>
-      <w:r>
-        <w:rPr>
-          <w:b/>
-          <w:bCs/>
-          <w:i/>
-          <w:iCs/>
-          <w:lang w:val="en-US"/>
-        </w:rPr>
-        <w:t>* (Insert evaluation plot here)</w:t>
+          <w:noProof/>
+          <w:lang w:val="en-US"/>
+        </w:rPr>
+        <w:drawing>
+          <wp:inline distT="0" distB="0" distL="0" distR="0" wp14:anchorId="29DD3A01" wp14:editId="5C2B143F">
+            <wp:extent cx="5267325" cy="2628900"/>
+            <wp:effectExtent l="0" t="0" r="9525" b="0"/>
+            <wp:docPr id="235826031" name="Picture 2"/>
+            <wp:cNvGraphicFramePr>
+              <a:graphicFrameLocks xmlns:a="http://schemas.openxmlformats.org/drawingml/2006/main" noChangeAspect="1"/>
+            </wp:cNvGraphicFramePr>
+            <a:graphic xmlns:a="http://schemas.openxmlformats.org/drawingml/2006/main">
+              <a:graphicData uri="http://schemas.openxmlformats.org/drawingml/2006/picture">
+                <pic:pic xmlns:pic="http://schemas.openxmlformats.org/drawingml/2006/picture">
+                  <pic:nvPicPr>
+                    <pic:cNvPr id="0" name="Picture 2"/>
+                    <pic:cNvPicPr>
+                      <a:picLocks noChangeAspect="1" noChangeArrowheads="1"/>
+                    </pic:cNvPicPr>
+                  </pic:nvPicPr>
+                  <pic:blipFill>
+                    <a:blip r:embed="rId4">
+                      <a:extLst>
+                        <a:ext uri="{28A0092B-C50C-407E-A947-70E740481C1C}">
+                          <a14:useLocalDpi xmlns:a14="http://schemas.microsoft.com/office/drawing/2010/main" val="0"/>
+                        </a:ext>
+                      </a:extLst>
+                    </a:blip>
+                    <a:srcRect/>
+                    <a:stretch>
+                      <a:fillRect/>
+                    </a:stretch>
+                  </pic:blipFill>
+                  <pic:spPr bwMode="auto">
+                    <a:xfrm>
+                      <a:off x="0" y="0"/>
+                      <a:ext cx="5267325" cy="2628900"/>
+                    </a:xfrm>
+                    <a:prstGeom prst="rect">
+                      <a:avLst/>
+                    </a:prstGeom>
+                    <a:noFill/>
+                    <a:ln>
+                      <a:noFill/>
+                    </a:ln>
+                  </pic:spPr>
+                </pic:pic>
+              </a:graphicData>
+            </a:graphic>
+          </wp:inline>
+        </w:drawing>
       </w:r>
     </w:p>
     <w:p>
@@ -650,6 +676,61 @@
           <w:lang w:val="en-US"/>
         </w:rPr>
       </w:pPr>
+      <w:r>
+        <w:rPr>
+          <w:noProof/>
+          <w:lang w:val="en-US"/>
+        </w:rPr>
+        <w:lastRenderedPageBreak/>
+        <w:drawing>
+          <wp:inline distT="0" distB="0" distL="0" distR="0" wp14:anchorId="5ADB7F7B" wp14:editId="5BFEF05F">
+            <wp:extent cx="5267325" cy="2628900"/>
+            <wp:effectExtent l="0" t="0" r="9525" b="0"/>
+            <wp:docPr id="1471852130" name="Picture 1"/>
+            <wp:cNvGraphicFramePr>
+              <a:graphicFrameLocks xmlns:a="http://schemas.openxmlformats.org/drawingml/2006/main" noChangeAspect="1"/>
+            </wp:cNvGraphicFramePr>
+            <a:graphic xmlns:a="http://schemas.openxmlformats.org/drawingml/2006/main">
+              <a:graphicData uri="http://schemas.openxmlformats.org/drawingml/2006/picture">
+                <pic:pic xmlns:pic="http://schemas.openxmlformats.org/drawingml/2006/picture">
+                  <pic:nvPicPr>
+                    <pic:cNvPr id="0" name="Picture 1"/>
+                    <pic:cNvPicPr>
+                      <a:picLocks noChangeAspect="1" noChangeArrowheads="1"/>
+                    </pic:cNvPicPr>
+                  </pic:nvPicPr>
+                  <pic:blipFill>
+                    <a:blip r:embed="rId4">
+                      <a:extLst>
+                        <a:ext uri="{28A0092B-C50C-407E-A947-70E740481C1C}">
+                          <a14:useLocalDpi xmlns:a14="http://schemas.microsoft.com/office/drawing/2010/main" val="0"/>
+                        </a:ext>
+                      </a:extLst>
+                    </a:blip>
+                    <a:srcRect/>
+                    <a:stretch>
+                      <a:fillRect/>
+                    </a:stretch>
+                  </pic:blipFill>
+                  <pic:spPr bwMode="auto">
+                    <a:xfrm>
+                      <a:off x="0" y="0"/>
+                      <a:ext cx="5267325" cy="2628900"/>
+                    </a:xfrm>
+                    <a:prstGeom prst="rect">
+                      <a:avLst/>
+                    </a:prstGeom>
+                    <a:noFill/>
+                    <a:ln>
+                      <a:noFill/>
+                    </a:ln>
+                  </pic:spPr>
+                </pic:pic>
+              </a:graphicData>
+            </a:graphic>
+          </wp:inline>
+        </w:drawing>
+      </w:r>
     </w:p>
     <w:sectPr>
       <w:pgSz w:w="11906" w:h="16838"/>

</xml_diff>

<commit_message>
part 2 -report  assigment 3
</commit_message>
<xml_diff>
--- a/assigment_3/report2.docx
+++ b/assigment_3/report2.docx
@@ -232,205 +232,14 @@
         <w:rPr>
           <w:b/>
           <w:bCs/>
-          <w:i/>
-          <w:iCs/>
-          <w:lang w:val="en-US"/>
-        </w:rPr>
-        <w:t>**</w:t>
-      </w:r>
-      <w:proofErr w:type="gramStart"/>
-      <w:r>
-        <w:rPr>
-          <w:b/>
-          <w:bCs/>
-          <w:i/>
-          <w:iCs/>
-          <w:lang w:val="en-US"/>
-        </w:rPr>
-        <w:t>Plot:*</w:t>
-      </w:r>
-      <w:proofErr w:type="gramEnd"/>
-      <w:r>
-        <w:rPr>
-          <w:b/>
-          <w:bCs/>
-          <w:i/>
-          <w:iCs/>
-          <w:lang w:val="en-US"/>
-        </w:rPr>
-        <w:t>* (Insert evaluation plot here)</w:t>
-      </w:r>
-    </w:p>
-    <w:p>
-      <w:pPr>
-        <w:rPr>
-          <w:b/>
-          <w:bCs/>
-          <w:lang w:val="en-US"/>
-        </w:rPr>
-      </w:pPr>
-      <w:r>
-        <w:rPr>
-          <w:b/>
-          <w:bCs/>
-          <w:lang w:val="en-US"/>
-        </w:rPr>
-        <w:t>3. Language 9</w:t>
-      </w:r>
-    </w:p>
-    <w:p>
-      <w:pPr>
-        <w:rPr>
-          <w:lang w:val="en-US"/>
-        </w:rPr>
-      </w:pPr>
-      <w:r>
-        <w:rPr>
-          <w:lang w:val="en-US"/>
-        </w:rPr>
-        <w:t xml:space="preserve">**Language </w:t>
-      </w:r>
-      <w:proofErr w:type="gramStart"/>
-      <w:r>
-        <w:rPr>
-          <w:lang w:val="en-US"/>
-        </w:rPr>
-        <w:t>Description:*</w:t>
-      </w:r>
-      <w:proofErr w:type="gramEnd"/>
-      <w:r>
-        <w:rPr>
-          <w:lang w:val="en-US"/>
-        </w:rPr>
-        <w:t>*</w:t>
-      </w:r>
-      <w:r>
-        <w:rPr>
-          <w:lang w:val="en-US"/>
-        </w:rPr>
-        <w:br/>
-        <w:t>Strings that begin and end with the same character (e.g., '</w:t>
-      </w:r>
-      <w:proofErr w:type="spellStart"/>
-      <w:r>
-        <w:rPr>
-          <w:lang w:val="en-US"/>
-        </w:rPr>
-        <w:t>abca</w:t>
-      </w:r>
-      <w:proofErr w:type="spellEnd"/>
-      <w:r>
-        <w:rPr>
-          <w:lang w:val="en-US"/>
-        </w:rPr>
-        <w:t>', '</w:t>
-      </w:r>
-      <w:proofErr w:type="spellStart"/>
-      <w:r>
-        <w:rPr>
-          <w:lang w:val="en-US"/>
-        </w:rPr>
-        <w:t>zxxxz</w:t>
-      </w:r>
-      <w:proofErr w:type="spellEnd"/>
-      <w:r>
-        <w:rPr>
-          <w:lang w:val="en-US"/>
-        </w:rPr>
-        <w:t>').</w:t>
-      </w:r>
-    </w:p>
-    <w:p>
-      <w:pPr>
-        <w:rPr>
-          <w:lang w:val="en-US"/>
-        </w:rPr>
-      </w:pPr>
-      <w:r>
-        <w:rPr>
-          <w:lang w:val="en-US"/>
-        </w:rPr>
-        <w:t xml:space="preserve">**Challenge </w:t>
-      </w:r>
-      <w:proofErr w:type="gramStart"/>
-      <w:r>
-        <w:rPr>
-          <w:lang w:val="en-US"/>
-        </w:rPr>
-        <w:t>Rationale:*</w:t>
-      </w:r>
-      <w:proofErr w:type="gramEnd"/>
-      <w:r>
-        <w:rPr>
-          <w:lang w:val="en-US"/>
-        </w:rPr>
-        <w:t>*</w:t>
-      </w:r>
-      <w:r>
-        <w:rPr>
-          <w:lang w:val="en-US"/>
-        </w:rPr>
-        <w:br/>
-        <w:t>The dependency is between distant characters (first and last), which LSTMs find difficult to capture.</w:t>
-      </w:r>
-    </w:p>
-    <w:p>
-      <w:pPr>
-        <w:rPr>
-          <w:lang w:val="en-US"/>
-        </w:rPr>
-      </w:pPr>
-      <w:r>
-        <w:rPr>
-          <w:lang w:val="en-US"/>
-        </w:rPr>
-        <w:t xml:space="preserve">**Experiment </w:t>
-      </w:r>
-      <w:proofErr w:type="gramStart"/>
-      <w:r>
-        <w:rPr>
-          <w:lang w:val="en-US"/>
-        </w:rPr>
-        <w:t>Outcome:*</w:t>
-      </w:r>
-      <w:proofErr w:type="gramEnd"/>
-      <w:r>
-        <w:rPr>
-          <w:lang w:val="en-US"/>
-        </w:rPr>
-        <w:t>*</w:t>
-      </w:r>
-      <w:r>
-        <w:rPr>
-          <w:lang w:val="en-US"/>
-        </w:rPr>
-        <w:br/>
-        <w:t xml:space="preserve">The model did not generalize well, performing close to chance level. Accuracy </w:t>
-      </w:r>
-      <w:r>
-        <w:rPr>
-          <w:lang w:val="en-US"/>
-        </w:rPr>
-        <w:lastRenderedPageBreak/>
-        <w:t>plateaued early.</w:t>
-      </w:r>
-      <w:r>
-        <w:rPr>
           <w:noProof/>
           <w:lang w:val="en-US"/>
         </w:rPr>
-        <w:t xml:space="preserve"> </w:t>
-      </w:r>
-      <w:r>
-        <w:rPr>
-          <w:noProof/>
-          <w:lang w:val="en-US"/>
-        </w:rPr>
         <w:drawing>
-          <wp:inline distT="0" distB="0" distL="0" distR="0" wp14:anchorId="55474279" wp14:editId="1BCC55BF">
+          <wp:inline distT="0" distB="0" distL="0" distR="0" wp14:anchorId="0A8BC2FB" wp14:editId="0060C02B">
             <wp:extent cx="5267325" cy="2628900"/>
             <wp:effectExtent l="0" t="0" r="9525" b="0"/>
-            <wp:docPr id="429581891" name="Picture 3" descr="A graph with a line&#10;&#10;AI-generated content may be incorrect."/>
+            <wp:docPr id="182080923" name="Picture 4" descr="A graph with a line&#10;&#10;AI-generated content may be incorrect."/>
             <wp:cNvGraphicFramePr>
               <a:graphicFrameLocks xmlns:a="http://schemas.openxmlformats.org/drawingml/2006/main" noChangeAspect="1"/>
             </wp:cNvGraphicFramePr>
@@ -438,7 +247,7 @@
               <a:graphicData uri="http://schemas.openxmlformats.org/drawingml/2006/picture">
                 <pic:pic xmlns:pic="http://schemas.openxmlformats.org/drawingml/2006/picture">
                   <pic:nvPicPr>
-                    <pic:cNvPr id="429581891" name="Picture 3" descr="A graph with a line&#10;&#10;AI-generated content may be incorrect."/>
+                    <pic:cNvPr id="182080923" name="Picture 4" descr="A graph with a line&#10;&#10;AI-generated content may be incorrect."/>
                     <pic:cNvPicPr>
                       <a:picLocks noChangeAspect="1" noChangeArrowheads="1"/>
                     </pic:cNvPicPr>
@@ -481,27 +290,44 @@
         <w:rPr>
           <w:b/>
           <w:bCs/>
-          <w:i/>
-          <w:iCs/>
-          <w:lang w:val="en-US"/>
-        </w:rPr>
-      </w:pPr>
-    </w:p>
-    <w:p>
-      <w:pPr>
-        <w:rPr>
-          <w:b/>
-          <w:bCs/>
-          <w:lang w:val="en-US"/>
-        </w:rPr>
-      </w:pPr>
-      <w:r>
-        <w:rPr>
-          <w:b/>
-          <w:bCs/>
-          <w:lang w:val="en-US"/>
-        </w:rPr>
-        <w:t>4. Language 10</w:t>
+          <w:lang w:val="en-US"/>
+        </w:rPr>
+      </w:pPr>
+    </w:p>
+    <w:p>
+      <w:pPr>
+        <w:rPr>
+          <w:b/>
+          <w:bCs/>
+          <w:lang w:val="en-US"/>
+        </w:rPr>
+      </w:pPr>
+    </w:p>
+    <w:p>
+      <w:pPr>
+        <w:rPr>
+          <w:b/>
+          <w:bCs/>
+          <w:lang w:val="en-US"/>
+        </w:rPr>
+      </w:pPr>
+    </w:p>
+    <w:p>
+      <w:pPr>
+        <w:rPr>
+          <w:b/>
+          <w:bCs/>
+          <w:lang w:val="en-US"/>
+        </w:rPr>
+      </w:pPr>
+      <w:r>
+        <w:rPr>
+          <w:b/>
+          <w:bCs/>
+          <w:lang w:val="en-US"/>
+        </w:rPr>
+        <w:lastRenderedPageBreak/>
+        <w:t>3. Language 9</w:t>
       </w:r>
     </w:p>
     <w:p>
@@ -535,7 +361,35 @@
           <w:lang w:val="en-US"/>
         </w:rPr>
         <w:br/>
-        <w:t>Strings with even length are considered valid, while strings with odd length are invalid.</w:t>
+        <w:t>Strings that begin and end with the same character (e.g., '</w:t>
+      </w:r>
+      <w:proofErr w:type="spellStart"/>
+      <w:r>
+        <w:rPr>
+          <w:lang w:val="en-US"/>
+        </w:rPr>
+        <w:t>abca</w:t>
+      </w:r>
+      <w:proofErr w:type="spellEnd"/>
+      <w:r>
+        <w:rPr>
+          <w:lang w:val="en-US"/>
+        </w:rPr>
+        <w:t>', '</w:t>
+      </w:r>
+      <w:proofErr w:type="spellStart"/>
+      <w:r>
+        <w:rPr>
+          <w:lang w:val="en-US"/>
+        </w:rPr>
+        <w:t>zxxxz</w:t>
+      </w:r>
+      <w:proofErr w:type="spellEnd"/>
+      <w:r>
+        <w:rPr>
+          <w:lang w:val="en-US"/>
+        </w:rPr>
+        <w:t>').</w:t>
       </w:r>
     </w:p>
     <w:p>
@@ -569,7 +423,7 @@
           <w:lang w:val="en-US"/>
         </w:rPr>
         <w:br/>
-        <w:t>This requires a global property of the sequence (its length), which cannot be easily inferred from local patterns.</w:t>
+        <w:t>The dependency is between distant characters (first and last), which LSTMs find difficult to capture.</w:t>
       </w:r>
     </w:p>
     <w:p>
@@ -603,33 +457,25 @@
           <w:lang w:val="en-US"/>
         </w:rPr>
         <w:br/>
-        <w:t>The model failed to detect this property consistently, likely because the decision is not based on token content.</w:t>
-      </w:r>
-    </w:p>
-    <w:p>
-      <w:pPr>
-        <w:rPr>
-          <w:b/>
-          <w:bCs/>
-          <w:i/>
-          <w:iCs/>
-          <w:lang w:val="en-US"/>
-        </w:rPr>
-      </w:pPr>
-      <w:r>
-        <w:rPr>
-          <w:b/>
-          <w:bCs/>
-          <w:i/>
-          <w:iCs/>
+        <w:t>The model did not generalize well, performing close to chance level. Accuracy plateaued early.</w:t>
+      </w:r>
+      <w:r>
+        <w:rPr>
           <w:noProof/>
           <w:lang w:val="en-US"/>
         </w:rPr>
+        <w:t xml:space="preserve"> </w:t>
+      </w:r>
+      <w:r>
+        <w:rPr>
+          <w:noProof/>
+          <w:lang w:val="en-US"/>
+        </w:rPr>
         <w:drawing>
-          <wp:inline distT="0" distB="0" distL="0" distR="0" wp14:anchorId="29DD3A01" wp14:editId="5C2B143F">
+          <wp:inline distT="0" distB="0" distL="0" distR="0" wp14:anchorId="55474279" wp14:editId="1BCC55BF">
             <wp:extent cx="5267325" cy="2628900"/>
             <wp:effectExtent l="0" t="0" r="9525" b="0"/>
-            <wp:docPr id="235826031" name="Picture 2"/>
+            <wp:docPr id="429581891" name="Picture 3" descr="A graph with a line&#10;&#10;AI-generated content may be incorrect."/>
             <wp:cNvGraphicFramePr>
               <a:graphicFrameLocks xmlns:a="http://schemas.openxmlformats.org/drawingml/2006/main" noChangeAspect="1"/>
             </wp:cNvGraphicFramePr>
@@ -637,7 +483,7 @@
               <a:graphicData uri="http://schemas.openxmlformats.org/drawingml/2006/picture">
                 <pic:pic xmlns:pic="http://schemas.openxmlformats.org/drawingml/2006/picture">
                   <pic:nvPicPr>
-                    <pic:cNvPr id="0" name="Picture 2"/>
+                    <pic:cNvPr id="429581891" name="Picture 3" descr="A graph with a line&#10;&#10;AI-generated content may be incorrect."/>
                     <pic:cNvPicPr>
                       <a:picLocks noChangeAspect="1" noChangeArrowheads="1"/>
                     </pic:cNvPicPr>
@@ -680,25 +526,224 @@
         <w:rPr>
           <w:b/>
           <w:bCs/>
-          <w:lang w:val="en-US"/>
-        </w:rPr>
-      </w:pPr>
-    </w:p>
-    <w:p>
-      <w:pPr>
-        <w:rPr>
-          <w:b/>
-          <w:bCs/>
-          <w:lang w:val="en-US"/>
-        </w:rPr>
-      </w:pPr>
-      <w:r>
-        <w:rPr>
-          <w:b/>
-          <w:bCs/>
+          <w:i/>
+          <w:iCs/>
+          <w:lang w:val="en-US"/>
+        </w:rPr>
+      </w:pPr>
+    </w:p>
+    <w:p>
+      <w:pPr>
+        <w:rPr>
+          <w:b/>
+          <w:bCs/>
+          <w:lang w:val="en-US"/>
+        </w:rPr>
+      </w:pPr>
+      <w:r>
+        <w:rPr>
+          <w:b/>
+          <w:bCs/>
+          <w:lang w:val="en-US"/>
+        </w:rPr>
+        <w:t>4. Language 10</w:t>
+      </w:r>
+    </w:p>
+    <w:p>
+      <w:pPr>
+        <w:rPr>
+          <w:lang w:val="en-US"/>
+        </w:rPr>
+      </w:pPr>
+      <w:r>
+        <w:rPr>
+          <w:lang w:val="en-US"/>
+        </w:rPr>
+        <w:t xml:space="preserve">**Language </w:t>
+      </w:r>
+      <w:proofErr w:type="gramStart"/>
+      <w:r>
+        <w:rPr>
+          <w:lang w:val="en-US"/>
+        </w:rPr>
+        <w:t>Description:*</w:t>
+      </w:r>
+      <w:proofErr w:type="gramEnd"/>
+      <w:r>
+        <w:rPr>
+          <w:lang w:val="en-US"/>
+        </w:rPr>
+        <w:t>*</w:t>
+      </w:r>
+      <w:r>
+        <w:rPr>
+          <w:lang w:val="en-US"/>
+        </w:rPr>
+        <w:br/>
+        <w:t>Strings with even length are considered valid, while strings with odd length are invalid.</w:t>
+      </w:r>
+    </w:p>
+    <w:p>
+      <w:pPr>
+        <w:rPr>
+          <w:lang w:val="en-US"/>
+        </w:rPr>
+      </w:pPr>
+      <w:r>
+        <w:rPr>
+          <w:lang w:val="en-US"/>
+        </w:rPr>
+        <w:t xml:space="preserve">**Challenge </w:t>
+      </w:r>
+      <w:proofErr w:type="gramStart"/>
+      <w:r>
+        <w:rPr>
+          <w:lang w:val="en-US"/>
+        </w:rPr>
+        <w:t>Rationale:*</w:t>
+      </w:r>
+      <w:proofErr w:type="gramEnd"/>
+      <w:r>
+        <w:rPr>
+          <w:lang w:val="en-US"/>
+        </w:rPr>
+        <w:t>*</w:t>
+      </w:r>
+      <w:r>
+        <w:rPr>
+          <w:lang w:val="en-US"/>
+        </w:rPr>
+        <w:br/>
+        <w:t>This requires a global property of the sequence (its length), which cannot be easily inferred from local patterns.</w:t>
+      </w:r>
+    </w:p>
+    <w:p>
+      <w:pPr>
+        <w:rPr>
+          <w:lang w:val="en-US"/>
+        </w:rPr>
+      </w:pPr>
+      <w:r>
+        <w:rPr>
+          <w:lang w:val="en-US"/>
+        </w:rPr>
+        <w:t xml:space="preserve">**Experiment </w:t>
+      </w:r>
+      <w:proofErr w:type="gramStart"/>
+      <w:r>
+        <w:rPr>
+          <w:lang w:val="en-US"/>
+        </w:rPr>
+        <w:t>Outcome:*</w:t>
+      </w:r>
+      <w:proofErr w:type="gramEnd"/>
+      <w:r>
+        <w:rPr>
+          <w:lang w:val="en-US"/>
+        </w:rPr>
+        <w:t>*</w:t>
+      </w:r>
+      <w:r>
+        <w:rPr>
+          <w:lang w:val="en-US"/>
+        </w:rPr>
+        <w:br/>
+        <w:t>The model failed to detect this property consistently, likely because the decision is not based on token content.</w:t>
+      </w:r>
+    </w:p>
+    <w:p>
+      <w:pPr>
+        <w:rPr>
+          <w:b/>
+          <w:bCs/>
+          <w:i/>
+          <w:iCs/>
+          <w:lang w:val="en-US"/>
+        </w:rPr>
+      </w:pPr>
+      <w:r>
+        <w:rPr>
+          <w:b/>
+          <w:bCs/>
+          <w:i/>
+          <w:iCs/>
+          <w:noProof/>
           <w:lang w:val="en-US"/>
         </w:rPr>
         <w:lastRenderedPageBreak/>
+        <w:drawing>
+          <wp:inline distT="0" distB="0" distL="0" distR="0" wp14:anchorId="29DD3A01" wp14:editId="5C2B143F">
+            <wp:extent cx="5267325" cy="2628900"/>
+            <wp:effectExtent l="0" t="0" r="9525" b="0"/>
+            <wp:docPr id="235826031" name="Picture 2"/>
+            <wp:cNvGraphicFramePr>
+              <a:graphicFrameLocks xmlns:a="http://schemas.openxmlformats.org/drawingml/2006/main" noChangeAspect="1"/>
+            </wp:cNvGraphicFramePr>
+            <a:graphic xmlns:a="http://schemas.openxmlformats.org/drawingml/2006/main">
+              <a:graphicData uri="http://schemas.openxmlformats.org/drawingml/2006/picture">
+                <pic:pic xmlns:pic="http://schemas.openxmlformats.org/drawingml/2006/picture">
+                  <pic:nvPicPr>
+                    <pic:cNvPr id="0" name="Picture 2"/>
+                    <pic:cNvPicPr>
+                      <a:picLocks noChangeAspect="1" noChangeArrowheads="1"/>
+                    </pic:cNvPicPr>
+                  </pic:nvPicPr>
+                  <pic:blipFill>
+                    <a:blip r:embed="rId6">
+                      <a:extLst>
+                        <a:ext uri="{28A0092B-C50C-407E-A947-70E740481C1C}">
+                          <a14:useLocalDpi xmlns:a14="http://schemas.microsoft.com/office/drawing/2010/main" val="0"/>
+                        </a:ext>
+                      </a:extLst>
+                    </a:blip>
+                    <a:srcRect/>
+                    <a:stretch>
+                      <a:fillRect/>
+                    </a:stretch>
+                  </pic:blipFill>
+                  <pic:spPr bwMode="auto">
+                    <a:xfrm>
+                      <a:off x="0" y="0"/>
+                      <a:ext cx="5267325" cy="2628900"/>
+                    </a:xfrm>
+                    <a:prstGeom prst="rect">
+                      <a:avLst/>
+                    </a:prstGeom>
+                    <a:noFill/>
+                    <a:ln>
+                      <a:noFill/>
+                    </a:ln>
+                  </pic:spPr>
+                </pic:pic>
+              </a:graphicData>
+            </a:graphic>
+          </wp:inline>
+        </w:drawing>
+      </w:r>
+    </w:p>
+    <w:p>
+      <w:pPr>
+        <w:rPr>
+          <w:b/>
+          <w:bCs/>
+          <w:lang w:val="en-US"/>
+        </w:rPr>
+      </w:pPr>
+    </w:p>
+    <w:p>
+      <w:pPr>
+        <w:rPr>
+          <w:b/>
+          <w:bCs/>
+          <w:lang w:val="en-US"/>
+        </w:rPr>
+      </w:pPr>
+      <w:r>
+        <w:rPr>
+          <w:b/>
+          <w:bCs/>
+          <w:lang w:val="en-US"/>
+        </w:rPr>
         <w:t>5. Summary</w:t>
       </w:r>
     </w:p>

</xml_diff>